<commit_message>
Added Pointer Difference Circular Linked List
</commit_message>
<xml_diff>
--- a/notes/Linked list.docx
+++ b/notes/Linked list.docx
@@ -4,7 +4,14 @@
   <w:body>
     <w:p>
       <w:r>
-        <w:t>Operations:-</w:t>
+        <w:rPr>
+          <w:b/>
+          <w:bCs/>
+        </w:rPr>
+        <w:t>Operations</w:t>
+      </w:r>
+      <w:r>
+        <w:t>:-</w:t>
       </w:r>
     </w:p>
     <w:p>
@@ -78,7 +85,14 @@
     </w:p>
     <w:p>
       <w:r>
-        <w:t>Advantages:-</w:t>
+        <w:rPr>
+          <w:b/>
+          <w:bCs/>
+        </w:rPr>
+        <w:t>Advantages</w:t>
+      </w:r>
+      <w:r>
+        <w:t>:-</w:t>
       </w:r>
     </w:p>
     <w:p>
@@ -95,7 +109,14 @@
     </w:p>
     <w:p>
       <w:r>
-        <w:t>Disadvantages:-</w:t>
+        <w:rPr>
+          <w:b/>
+          <w:bCs/>
+        </w:rPr>
+        <w:t>Disadvantages</w:t>
+      </w:r>
+      <w:r>
+        <w:t>:-</w:t>
       </w:r>
     </w:p>
     <w:p>
@@ -184,33 +205,314 @@
           <w:bCs/>
         </w:rPr>
       </w:pPr>
-    </w:p>
-    <w:p>
-      <w:pPr>
+      <w:r>
         <w:rPr>
           <w:b/>
           <w:bCs/>
         </w:rPr>
-      </w:pPr>
-      <w:r>
+        <w:t>Singly Linked List</w:t>
+      </w:r>
+    </w:p>
+    <w:p>
+      <w:r>
+        <w:t xml:space="preserve">The first part of the record is a field that stores the data, and the second part of the record is a field that stores a pointer to a node. </w:t>
+      </w:r>
+    </w:p>
+    <w:p>
+      <w:r>
+        <w:t xml:space="preserve">Each node is allocated in the heap with a call to malloc(), so the node memory continues to exist until it is explicitly deallocated with a call to free(). </w:t>
+      </w:r>
+    </w:p>
+    <w:p>
+      <w:r>
+        <w:rPr>
+          <w:noProof/>
+        </w:rPr>
+        <w:drawing>
+          <wp:inline distT="0" distB="0" distL="0" distR="0" wp14:anchorId="04ECA88E" wp14:editId="23EDD44D">
+            <wp:extent cx="6583680" cy="3985179"/>
+            <wp:effectExtent l="0" t="0" r="7620" b="0"/>
+            <wp:docPr id="2" name="Picture 2"/>
+            <wp:cNvGraphicFramePr>
+              <a:graphicFrameLocks xmlns:a="http://schemas.openxmlformats.org/drawingml/2006/main" noChangeAspect="1"/>
+            </wp:cNvGraphicFramePr>
+            <a:graphic xmlns:a="http://schemas.openxmlformats.org/drawingml/2006/main">
+              <a:graphicData uri="http://schemas.openxmlformats.org/drawingml/2006/picture">
+                <pic:pic xmlns:pic="http://schemas.openxmlformats.org/drawingml/2006/picture">
+                  <pic:nvPicPr>
+                    <pic:cNvPr id="0" name="Picture 1"/>
+                    <pic:cNvPicPr>
+                      <a:picLocks noChangeAspect="1" noChangeArrowheads="1"/>
+                    </pic:cNvPicPr>
+                  </pic:nvPicPr>
+                  <pic:blipFill>
+                    <a:blip r:embed="rId6" cstate="print">
+                      <a:extLst>
+                        <a:ext uri="{28A0092B-C50C-407E-A947-70E740481C1C}">
+                          <a14:useLocalDpi xmlns:a14="http://schemas.microsoft.com/office/drawing/2010/main" val="0"/>
+                        </a:ext>
+                      </a:extLst>
+                    </a:blip>
+                    <a:srcRect/>
+                    <a:stretch>
+                      <a:fillRect/>
+                    </a:stretch>
+                  </pic:blipFill>
+                  <pic:spPr bwMode="auto">
+                    <a:xfrm>
+                      <a:off x="0" y="0"/>
+                      <a:ext cx="6644654" cy="4022087"/>
+                    </a:xfrm>
+                    <a:prstGeom prst="rect">
+                      <a:avLst/>
+                    </a:prstGeom>
+                    <a:noFill/>
+                    <a:ln>
+                      <a:noFill/>
+                    </a:ln>
+                  </pic:spPr>
+                </pic:pic>
+              </a:graphicData>
+            </a:graphic>
+          </wp:inline>
+        </w:drawing>
+      </w:r>
+    </w:p>
+    <w:p>
+      <w:pPr>
         <w:rPr>
           <w:b/>
           <w:bCs/>
         </w:rPr>
-        <w:t>Singly Linked List</w:t>
-      </w:r>
-    </w:p>
-    <w:p>
-      <w:r>
-        <w:t xml:space="preserve">The first part of the record is a field that stores the data, and the second part of the record is a field that stores a pointer to a node. </w:t>
-      </w:r>
-    </w:p>
-    <w:p>
-      <w:r>
-        <w:t xml:space="preserve">Each node is allocated in the heap with a call to malloc(), so the node memory continues to exist until it is explicitly deallocated with a call to free(). </w:t>
-      </w:r>
-    </w:p>
-    <w:p>
+      </w:pPr>
+      <w:r>
+        <w:rPr>
+          <w:b/>
+          <w:bCs/>
+        </w:rPr>
+        <w:lastRenderedPageBreak/>
+        <w:t>Unrolled Linked List</w:t>
+      </w:r>
+    </w:p>
+    <w:p>
+      <w:r>
+        <w:t>An unrolled linked list stores multiple element in each node (let us call it a block for our convenience). In each block, a circular linked list is used to connect all nodes.</w:t>
+      </w:r>
+    </w:p>
+    <w:p>
+      <w:r>
+        <w:rPr>
+          <w:noProof/>
+        </w:rPr>
+        <w:drawing>
+          <wp:inline distT="0" distB="0" distL="0" distR="0" wp14:anchorId="645A39E1" wp14:editId="5EE5C304">
+            <wp:extent cx="6645910" cy="1305560"/>
+            <wp:effectExtent l="0" t="0" r="2540" b="8890"/>
+            <wp:docPr id="3" name="Picture 3"/>
+            <wp:cNvGraphicFramePr>
+              <a:graphicFrameLocks xmlns:a="http://schemas.openxmlformats.org/drawingml/2006/main" noChangeAspect="1"/>
+            </wp:cNvGraphicFramePr>
+            <a:graphic xmlns:a="http://schemas.openxmlformats.org/drawingml/2006/main">
+              <a:graphicData uri="http://schemas.openxmlformats.org/drawingml/2006/picture">
+                <pic:pic xmlns:pic="http://schemas.openxmlformats.org/drawingml/2006/picture">
+                  <pic:nvPicPr>
+                    <pic:cNvPr id="0" name="Picture 3"/>
+                    <pic:cNvPicPr>
+                      <a:picLocks noChangeAspect="1" noChangeArrowheads="1"/>
+                    </pic:cNvPicPr>
+                  </pic:nvPicPr>
+                  <pic:blipFill>
+                    <a:blip r:embed="rId7" cstate="print">
+                      <a:extLst>
+                        <a:ext uri="{28A0092B-C50C-407E-A947-70E740481C1C}">
+                          <a14:useLocalDpi xmlns:a14="http://schemas.microsoft.com/office/drawing/2010/main" val="0"/>
+                        </a:ext>
+                      </a:extLst>
+                    </a:blip>
+                    <a:srcRect/>
+                    <a:stretch>
+                      <a:fillRect/>
+                    </a:stretch>
+                  </pic:blipFill>
+                  <pic:spPr bwMode="auto">
+                    <a:xfrm>
+                      <a:off x="0" y="0"/>
+                      <a:ext cx="6645910" cy="1305560"/>
+                    </a:xfrm>
+                    <a:prstGeom prst="rect">
+                      <a:avLst/>
+                    </a:prstGeom>
+                    <a:noFill/>
+                    <a:ln>
+                      <a:noFill/>
+                    </a:ln>
+                  </pic:spPr>
+                </pic:pic>
+              </a:graphicData>
+            </a:graphic>
+          </wp:inline>
+        </w:drawing>
+      </w:r>
+    </w:p>
+    <w:p>
+      <w:pPr>
+        <w:rPr>
+          <w:b/>
+          <w:bCs/>
+        </w:rPr>
+      </w:pPr>
+      <w:r>
+        <w:rPr>
+          <w:b/>
+          <w:bCs/>
+        </w:rPr>
+        <w:t>Searching for an element in Unrolled Linked List</w:t>
+      </w:r>
+    </w:p>
+    <w:p>
+      <w:r>
+        <w:rPr>
+          <w:noProof/>
+        </w:rPr>
+        <w:drawing>
+          <wp:inline distT="0" distB="0" distL="0" distR="0" wp14:anchorId="57A05C01" wp14:editId="4F94F239">
+            <wp:extent cx="6645910" cy="2355215"/>
+            <wp:effectExtent l="0" t="0" r="2540" b="6985"/>
+            <wp:docPr id="4" name="Picture 4"/>
+            <wp:cNvGraphicFramePr>
+              <a:graphicFrameLocks xmlns:a="http://schemas.openxmlformats.org/drawingml/2006/main" noChangeAspect="1"/>
+            </wp:cNvGraphicFramePr>
+            <a:graphic xmlns:a="http://schemas.openxmlformats.org/drawingml/2006/main">
+              <a:graphicData uri="http://schemas.openxmlformats.org/drawingml/2006/picture">
+                <pic:pic xmlns:pic="http://schemas.openxmlformats.org/drawingml/2006/picture">
+                  <pic:nvPicPr>
+                    <pic:cNvPr id="0" name="Picture 5"/>
+                    <pic:cNvPicPr>
+                      <a:picLocks noChangeAspect="1" noChangeArrowheads="1"/>
+                    </pic:cNvPicPr>
+                  </pic:nvPicPr>
+                  <pic:blipFill>
+                    <a:blip r:embed="rId8" cstate="print">
+                      <a:extLst>
+                        <a:ext uri="{28A0092B-C50C-407E-A947-70E740481C1C}">
+                          <a14:useLocalDpi xmlns:a14="http://schemas.microsoft.com/office/drawing/2010/main" val="0"/>
+                        </a:ext>
+                      </a:extLst>
+                    </a:blip>
+                    <a:srcRect/>
+                    <a:stretch>
+                      <a:fillRect/>
+                    </a:stretch>
+                  </pic:blipFill>
+                  <pic:spPr bwMode="auto">
+                    <a:xfrm>
+                      <a:off x="0" y="0"/>
+                      <a:ext cx="6645910" cy="2355215"/>
+                    </a:xfrm>
+                    <a:prstGeom prst="rect">
+                      <a:avLst/>
+                    </a:prstGeom>
+                    <a:noFill/>
+                    <a:ln>
+                      <a:noFill/>
+                    </a:ln>
+                  </pic:spPr>
+                </pic:pic>
+              </a:graphicData>
+            </a:graphic>
+          </wp:inline>
+        </w:drawing>
+      </w:r>
+    </w:p>
+    <w:p>
+      <w:r>
+        <w:rPr>
+          <w:noProof/>
+        </w:rPr>
+        <w:lastRenderedPageBreak/>
+        <w:drawing>
+          <wp:inline distT="0" distB="0" distL="0" distR="0" wp14:anchorId="356A3DDE" wp14:editId="78A8D178">
+            <wp:extent cx="6645910" cy="8225155"/>
+            <wp:effectExtent l="0" t="0" r="2540" b="4445"/>
+            <wp:docPr id="5" name="Picture 5"/>
+            <wp:cNvGraphicFramePr>
+              <a:graphicFrameLocks xmlns:a="http://schemas.openxmlformats.org/drawingml/2006/main" noChangeAspect="1"/>
+            </wp:cNvGraphicFramePr>
+            <a:graphic xmlns:a="http://schemas.openxmlformats.org/drawingml/2006/main">
+              <a:graphicData uri="http://schemas.openxmlformats.org/drawingml/2006/picture">
+                <pic:pic xmlns:pic="http://schemas.openxmlformats.org/drawingml/2006/picture">
+                  <pic:nvPicPr>
+                    <pic:cNvPr id="0" name="Picture 7"/>
+                    <pic:cNvPicPr>
+                      <a:picLocks noChangeAspect="1" noChangeArrowheads="1"/>
+                    </pic:cNvPicPr>
+                  </pic:nvPicPr>
+                  <pic:blipFill>
+                    <a:blip r:embed="rId9" cstate="print">
+                      <a:extLst>
+                        <a:ext uri="{28A0092B-C50C-407E-A947-70E740481C1C}">
+                          <a14:useLocalDpi xmlns:a14="http://schemas.microsoft.com/office/drawing/2010/main" val="0"/>
+                        </a:ext>
+                      </a:extLst>
+                    </a:blip>
+                    <a:srcRect/>
+                    <a:stretch>
+                      <a:fillRect/>
+                    </a:stretch>
+                  </pic:blipFill>
+                  <pic:spPr bwMode="auto">
+                    <a:xfrm>
+                      <a:off x="0" y="0"/>
+                      <a:ext cx="6645910" cy="8225155"/>
+                    </a:xfrm>
+                    <a:prstGeom prst="rect">
+                      <a:avLst/>
+                    </a:prstGeom>
+                    <a:noFill/>
+                    <a:ln>
+                      <a:noFill/>
+                    </a:ln>
+                  </pic:spPr>
+                </pic:pic>
+              </a:graphicData>
+            </a:graphic>
+          </wp:inline>
+        </w:drawing>
+      </w:r>
+    </w:p>
+    <w:p>
+      <w:r>
+        <w:t>6. temp pointer can be thrown away. We have completed the shift operation to move the original tail node of A to become the new head node of B.</w:t>
+      </w:r>
+    </w:p>
+    <w:p>
+      <w:pPr>
+        <w:rPr>
+          <w:b/>
+          <w:bCs/>
+        </w:rPr>
+      </w:pPr>
+    </w:p>
+    <w:p>
+      <w:pPr>
+        <w:rPr>
+          <w:b/>
+          <w:bCs/>
+        </w:rPr>
+      </w:pPr>
+      <w:r>
+        <w:rPr>
+          <w:b/>
+          <w:bCs/>
+        </w:rPr>
+        <w:t>Performance</w:t>
+      </w:r>
+    </w:p>
+    <w:p>
+      <w:r>
+        <w:lastRenderedPageBreak/>
+        <w:t xml:space="preserve">With unrolled linked lists, there are a couple of advantages, one in speed and one in space. First, if the number of elements in each block is appropriately sized (at most the size of one cache line), we get noticeably better cache performance from the improved memory locality. Second, since we have O(n/m) links, where n is number of elements in the unrolled linked list and m is the number of elements we can store in any block, we can also save an appreciable amount of space, which is particularly noticeable if each element is small. </w:t>
+      </w:r>
       <w:bookmarkStart w:id="0" w:name="_GoBack"/>
       <w:bookmarkEnd w:id="0"/>
     </w:p>
@@ -452,11 +754,100 @@
       </w:rPr>
     </w:lvl>
   </w:abstractNum>
+  <w:abstractNum w:abstractNumId="2" w15:restartNumberingAfterBreak="0">
+    <w:nsid w:val="7C633A4E"/>
+    <w:multiLevelType w:val="hybridMultilevel"/>
+    <w:tmpl w:val="151E8CCA"/>
+    <w:lvl w:ilvl="0" w:tplc="0C09000F">
+      <w:start w:val="1"/>
+      <w:numFmt w:val="decimal"/>
+      <w:lvlText w:val="%1."/>
+      <w:lvlJc w:val="left"/>
+      <w:pPr>
+        <w:ind w:left="720" w:hanging="360"/>
+      </w:pPr>
+    </w:lvl>
+    <w:lvl w:ilvl="1" w:tplc="0C090019" w:tentative="1">
+      <w:start w:val="1"/>
+      <w:numFmt w:val="lowerLetter"/>
+      <w:lvlText w:val="%2."/>
+      <w:lvlJc w:val="left"/>
+      <w:pPr>
+        <w:ind w:left="1440" w:hanging="360"/>
+      </w:pPr>
+    </w:lvl>
+    <w:lvl w:ilvl="2" w:tplc="0C09001B" w:tentative="1">
+      <w:start w:val="1"/>
+      <w:numFmt w:val="lowerRoman"/>
+      <w:lvlText w:val="%3."/>
+      <w:lvlJc w:val="right"/>
+      <w:pPr>
+        <w:ind w:left="2160" w:hanging="180"/>
+      </w:pPr>
+    </w:lvl>
+    <w:lvl w:ilvl="3" w:tplc="0C09000F" w:tentative="1">
+      <w:start w:val="1"/>
+      <w:numFmt w:val="decimal"/>
+      <w:lvlText w:val="%4."/>
+      <w:lvlJc w:val="left"/>
+      <w:pPr>
+        <w:ind w:left="2880" w:hanging="360"/>
+      </w:pPr>
+    </w:lvl>
+    <w:lvl w:ilvl="4" w:tplc="0C090019" w:tentative="1">
+      <w:start w:val="1"/>
+      <w:numFmt w:val="lowerLetter"/>
+      <w:lvlText w:val="%5."/>
+      <w:lvlJc w:val="left"/>
+      <w:pPr>
+        <w:ind w:left="3600" w:hanging="360"/>
+      </w:pPr>
+    </w:lvl>
+    <w:lvl w:ilvl="5" w:tplc="0C09001B" w:tentative="1">
+      <w:start w:val="1"/>
+      <w:numFmt w:val="lowerRoman"/>
+      <w:lvlText w:val="%6."/>
+      <w:lvlJc w:val="right"/>
+      <w:pPr>
+        <w:ind w:left="4320" w:hanging="180"/>
+      </w:pPr>
+    </w:lvl>
+    <w:lvl w:ilvl="6" w:tplc="0C09000F" w:tentative="1">
+      <w:start w:val="1"/>
+      <w:numFmt w:val="decimal"/>
+      <w:lvlText w:val="%7."/>
+      <w:lvlJc w:val="left"/>
+      <w:pPr>
+        <w:ind w:left="5040" w:hanging="360"/>
+      </w:pPr>
+    </w:lvl>
+    <w:lvl w:ilvl="7" w:tplc="0C090019" w:tentative="1">
+      <w:start w:val="1"/>
+      <w:numFmt w:val="lowerLetter"/>
+      <w:lvlText w:val="%8."/>
+      <w:lvlJc w:val="left"/>
+      <w:pPr>
+        <w:ind w:left="5760" w:hanging="360"/>
+      </w:pPr>
+    </w:lvl>
+    <w:lvl w:ilvl="8" w:tplc="0C09001B" w:tentative="1">
+      <w:start w:val="1"/>
+      <w:numFmt w:val="lowerRoman"/>
+      <w:lvlText w:val="%9."/>
+      <w:lvlJc w:val="right"/>
+      <w:pPr>
+        <w:ind w:left="6480" w:hanging="180"/>
+      </w:pPr>
+    </w:lvl>
+  </w:abstractNum>
   <w:num w:numId="1">
     <w:abstractNumId w:val="0"/>
   </w:num>
   <w:num w:numId="2">
     <w:abstractNumId w:val="1"/>
+  </w:num>
+  <w:num w:numId="3">
+    <w:abstractNumId w:val="2"/>
   </w:num>
 </w:numbering>
 </file>

</xml_diff>

<commit_message>
More information about Linked List
</commit_message>
<xml_diff>
--- a/notes/Linked list.docx
+++ b/notes/Linked list.docx
@@ -1156,12 +1156,779 @@
         <w:t>1)</w:t>
       </w:r>
     </w:p>
-    <w:p>
+    <w:p/>
+    <w:p>
+      <w:pPr>
+        <w:rPr>
+          <w:b/>
+          <w:bCs/>
+          <w:sz w:val="24"/>
+          <w:szCs w:val="24"/>
+        </w:rPr>
+      </w:pPr>
+      <w:r>
+        <w:rPr>
+          <w:b/>
+          <w:bCs/>
+          <w:sz w:val="24"/>
+          <w:szCs w:val="24"/>
+        </w:rPr>
+        <w:t>Check whether the given list is null-terminated or ends in cycle (cyclic)</w:t>
+      </w:r>
+      <w:r>
+        <w:rPr>
+          <w:b/>
+          <w:bCs/>
+          <w:sz w:val="24"/>
+          <w:szCs w:val="24"/>
+        </w:rPr>
+        <w:t xml:space="preserve"> and find the </w:t>
+      </w:r>
+      <w:r>
+        <w:rPr>
+          <w:b/>
+          <w:bCs/>
+          <w:sz w:val="24"/>
+          <w:szCs w:val="24"/>
+        </w:rPr>
+        <w:t>length of loop if exist</w:t>
+      </w:r>
+    </w:p>
+    <w:p>
+      <w:pPr>
+        <w:rPr>
+          <w:i/>
+          <w:iCs/>
+        </w:rPr>
+      </w:pPr>
+      <w:r>
+        <w:rPr>
+          <w:i/>
+          <w:iCs/>
+        </w:rPr>
+        <w:t>Approach-1</w:t>
+      </w:r>
+    </w:p>
+    <w:p>
+      <w:r>
+        <w:t>After detecting the loop in linked list, keep the slow as it is. The fast keeps on moving until it again comes back to slow. While moving fast, use a counter variable which increments at the rate of 1.</w:t>
+      </w:r>
+    </w:p>
+    <w:p>
+      <w:r>
+        <w:t>Time Complexity: O(n)</w:t>
+      </w:r>
+    </w:p>
+    <w:p>
+      <w:r>
+        <w:t xml:space="preserve">Space Complexity: </w:t>
+      </w:r>
+      <w:proofErr w:type="gramStart"/>
+      <w:r>
+        <w:t>O(</w:t>
+      </w:r>
+      <w:proofErr w:type="gramEnd"/>
+      <w:r>
+        <w:t>1)</w:t>
+      </w:r>
+    </w:p>
+    <w:p/>
+    <w:p>
+      <w:pPr>
+        <w:rPr>
+          <w:b/>
+          <w:bCs/>
+        </w:rPr>
+      </w:pPr>
+      <w:r>
+        <w:rPr>
+          <w:b/>
+          <w:bCs/>
+          <w:sz w:val="24"/>
+          <w:szCs w:val="24"/>
+        </w:rPr>
+        <w:t>Insert a node in sorted linked list</w:t>
+      </w:r>
+    </w:p>
+    <w:p>
+      <w:r>
+        <w:t xml:space="preserve">Traverse the list and find a position </w:t>
+      </w:r>
+      <w:r>
+        <w:t>for the element and insert it.</w:t>
+      </w:r>
+    </w:p>
+    <w:p/>
+    <w:p>
+      <w:pPr>
+        <w:rPr>
+          <w:b/>
+          <w:bCs/>
+          <w:sz w:val="24"/>
+          <w:szCs w:val="24"/>
+        </w:rPr>
+      </w:pPr>
+      <w:r>
+        <w:rPr>
+          <w:b/>
+          <w:bCs/>
+          <w:sz w:val="24"/>
+          <w:szCs w:val="24"/>
+        </w:rPr>
+        <w:t>Reverse a linked list</w:t>
+      </w:r>
+    </w:p>
+    <w:p>
+      <w:r>
+        <w:rPr>
+          <w:i/>
+          <w:iCs/>
+        </w:rPr>
+        <w:t>Iterative version</w:t>
+      </w:r>
+      <w:r>
+        <w:t xml:space="preserve">: </w:t>
+      </w:r>
+    </w:p>
+    <w:p>
+      <w:r>
+        <w:t>W</w:t>
+      </w:r>
+      <w:r>
+        <w:t>hile traversing the list, change the current node’s next pointer to its previous element. Since a node doesn’t have reference to its previous node, we must store its previous element beforehand. We also need another pointer to store the next node before changing the reference. Use three pointers “past”, “present” and “future” to keep track of previous, current and next node during linked list reversal.</w:t>
+      </w:r>
+    </w:p>
+    <w:p>
+      <w:r>
+        <w:t>Time Complexity: O(n)</w:t>
+      </w:r>
+    </w:p>
+    <w:p>
+      <w:r>
+        <w:t>Space</w:t>
+      </w:r>
+      <w:r>
+        <w:t xml:space="preserve"> Complexity: </w:t>
+      </w:r>
+      <w:proofErr w:type="gramStart"/>
+      <w:r>
+        <w:t>O(</w:t>
+      </w:r>
+      <w:proofErr w:type="gramEnd"/>
+      <w:r>
+        <w:t>1</w:t>
+      </w:r>
+      <w:r>
+        <w:t>)</w:t>
+      </w:r>
+    </w:p>
+    <w:p/>
+    <w:p>
+      <w:r>
+        <w:rPr>
+          <w:i/>
+          <w:iCs/>
+        </w:rPr>
+        <w:t>Recursion</w:t>
+      </w:r>
+      <w:r>
+        <w:rPr>
+          <w:i/>
+          <w:iCs/>
+        </w:rPr>
+        <w:t xml:space="preserve"> version</w:t>
+      </w:r>
+      <w:r>
+        <w:t xml:space="preserve">: </w:t>
+      </w:r>
+    </w:p>
+    <w:p>
+      <w:r>
+        <w:t>Divide the list in two parts – first node and rest of the linked list.</w:t>
+      </w:r>
+    </w:p>
+    <w:p>
+      <w:r>
+        <w:t>Time Complexity: O(n)</w:t>
+      </w:r>
+    </w:p>
+    <w:p>
+      <w:r>
+        <w:t>Space Complexity: O(</w:t>
+      </w:r>
+      <w:r>
+        <w:t>n</w:t>
+      </w:r>
+      <w:r>
+        <w:t>)</w:t>
+      </w:r>
+      <w:r>
+        <w:t>, the extra space comes from implicit stack space due to recursion. The recursion could go up to n level.</w:t>
+      </w:r>
+    </w:p>
+    <w:p/>
+    <w:p>
+      <w:pPr>
+        <w:rPr>
+          <w:b/>
+          <w:bCs/>
+          <w:sz w:val="24"/>
+          <w:szCs w:val="24"/>
+        </w:rPr>
+      </w:pPr>
+      <w:r>
+        <w:rPr>
+          <w:b/>
+          <w:bCs/>
+          <w:sz w:val="24"/>
+          <w:szCs w:val="24"/>
+        </w:rPr>
+        <w:t xml:space="preserve">Two linked list with m nodes and n nodes before it reaches at some point and become a single linked list (m and n maybe m=n, m&lt;n or m&gt;n) </w:t>
+      </w:r>
+    </w:p>
+    <w:p>
+      <w:pPr>
+        <w:rPr>
+          <w:u w:val="single"/>
+        </w:rPr>
+      </w:pPr>
+      <w:r>
+        <w:rPr>
+          <w:i/>
+          <w:iCs/>
+          <w:u w:val="single"/>
+        </w:rPr>
+        <w:t>Approach – 1</w:t>
+      </w:r>
+    </w:p>
+    <w:p>
+      <w:r>
+        <w:lastRenderedPageBreak/>
+        <w:t xml:space="preserve">Compare every node pointer in the first list with every other node pointer in the second list by which the matching node pointers will lead to the intersecting node. </w:t>
+      </w:r>
+    </w:p>
+    <w:p>
+      <w:r>
+        <w:t>Time Complexity: O(</w:t>
+      </w:r>
+      <w:proofErr w:type="spellStart"/>
+      <w:r>
+        <w:t>mn</w:t>
+      </w:r>
+      <w:proofErr w:type="spellEnd"/>
+      <w:r>
+        <w:t>)</w:t>
+      </w:r>
+    </w:p>
+    <w:p>
+      <w:r>
+        <w:t xml:space="preserve">Space Complexity: </w:t>
+      </w:r>
+      <w:proofErr w:type="gramStart"/>
+      <w:r>
+        <w:t>O(</w:t>
+      </w:r>
+      <w:proofErr w:type="gramEnd"/>
+      <w:r>
+        <w:t>1)</w:t>
+      </w:r>
+    </w:p>
+    <w:p>
+      <w:r>
+        <w:rPr>
+          <w:b/>
+          <w:bCs/>
+        </w:rPr>
+        <w:t xml:space="preserve">Note – </w:t>
+      </w:r>
+      <w:r>
+        <w:t>Sorting algorithm will not work. In the algorithm, we are sorting all the node pointers of both the lists and sorting. But we are forgetting the fact that there can be many repeated elements. This is because after the merging point, all node pointers are the same for both the lists. The algorithm works fine only in one case and it is when both lists have the ending node at their merging point.</w:t>
+      </w:r>
+    </w:p>
+    <w:p>
+      <w:pPr>
+        <w:rPr>
+          <w:i/>
+          <w:iCs/>
+          <w:u w:val="single"/>
+        </w:rPr>
+      </w:pPr>
+      <w:r>
+        <w:rPr>
+          <w:i/>
+          <w:iCs/>
+          <w:u w:val="single"/>
+        </w:rPr>
+        <w:t>A</w:t>
+      </w:r>
+      <w:r>
+        <w:rPr>
+          <w:i/>
+          <w:iCs/>
+          <w:u w:val="single"/>
+        </w:rPr>
+        <w:t>pproach – 2</w:t>
+      </w:r>
+    </w:p>
+    <w:p>
+      <w:pPr>
+        <w:rPr>
+          <w:b/>
+          <w:bCs/>
+        </w:rPr>
+      </w:pPr>
+      <w:r>
+        <w:rPr>
+          <w:b/>
+          <w:bCs/>
+        </w:rPr>
+        <w:t>Hash Table</w:t>
+      </w:r>
+    </w:p>
+    <w:p>
+      <w:r>
+        <w:t xml:space="preserve">Select a list which has </w:t>
+      </w:r>
+      <w:proofErr w:type="gramStart"/>
+      <w:r>
+        <w:t>less</w:t>
+      </w:r>
+      <w:proofErr w:type="gramEnd"/>
+      <w:r>
+        <w:t xml:space="preserve"> number of nodes or select one randomly if lengths are unknown. Traverse the other list and for each node pointer of this list check whether the same node pointer exists in the hash table. If there is a merge point for the given </w:t>
+      </w:r>
+      <w:proofErr w:type="gramStart"/>
+      <w:r>
+        <w:t>lists</w:t>
+      </w:r>
+      <w:proofErr w:type="gramEnd"/>
+      <w:r>
+        <w:t xml:space="preserve"> then we will definitely encounter the node pointer in the hash table.</w:t>
+      </w:r>
+    </w:p>
+    <w:p>
+      <w:r>
+        <w:t xml:space="preserve">Time Complexity: </w:t>
+      </w:r>
+      <w:r>
+        <w:t>O(m)+O(n)</w:t>
+      </w:r>
+      <w:r>
+        <w:t xml:space="preserve"> = Time for creating hash table + Time for scanning the second list</w:t>
+      </w:r>
+    </w:p>
+    <w:p>
+      <w:r>
+        <w:t>Space Complexity: O(m) or O(n)</w:t>
+      </w:r>
+    </w:p>
+    <w:p>
+      <w:pPr>
+        <w:rPr>
+          <w:i/>
+          <w:iCs/>
+          <w:u w:val="single"/>
+        </w:rPr>
+      </w:pPr>
+      <w:r>
+        <w:rPr>
+          <w:i/>
+          <w:iCs/>
+          <w:u w:val="single"/>
+        </w:rPr>
+        <w:t>Approach – 3</w:t>
+      </w:r>
+      <w:r>
+        <w:rPr>
+          <w:i/>
+          <w:iCs/>
+          <w:u w:val="single"/>
+        </w:rPr>
+        <w:t>, 4 and 5</w:t>
+      </w:r>
+    </w:p>
+    <w:p>
+      <w:pPr>
+        <w:rPr>
+          <w:b/>
+          <w:bCs/>
+        </w:rPr>
+      </w:pPr>
+      <w:r>
+        <w:rPr>
+          <w:b/>
+          <w:bCs/>
+        </w:rPr>
+        <w:t>Stacks</w:t>
+      </w:r>
+    </w:p>
+    <w:p>
+      <w:r>
+        <w:rPr>
+          <w:noProof/>
+        </w:rPr>
+        <w:drawing>
+          <wp:inline distT="0" distB="0" distL="0" distR="0" wp14:anchorId="534454A1" wp14:editId="3BE28298">
+            <wp:extent cx="6645910" cy="4984750"/>
+            <wp:effectExtent l="0" t="0" r="2540" b="6350"/>
+            <wp:docPr id="6" name="Picture 6"/>
+            <wp:cNvGraphicFramePr>
+              <a:graphicFrameLocks xmlns:a="http://schemas.openxmlformats.org/drawingml/2006/main" noChangeAspect="1"/>
+            </wp:cNvGraphicFramePr>
+            <a:graphic xmlns:a="http://schemas.openxmlformats.org/drawingml/2006/main">
+              <a:graphicData uri="http://schemas.openxmlformats.org/drawingml/2006/picture">
+                <pic:pic xmlns:pic="http://schemas.openxmlformats.org/drawingml/2006/picture">
+                  <pic:nvPicPr>
+                    <pic:cNvPr id="0" name="Picture 1"/>
+                    <pic:cNvPicPr>
+                      <a:picLocks noChangeAspect="1" noChangeArrowheads="1"/>
+                    </pic:cNvPicPr>
+                  </pic:nvPicPr>
+                  <pic:blipFill>
+                    <a:blip r:embed="rId11" cstate="print">
+                      <a:extLst>
+                        <a:ext uri="{28A0092B-C50C-407E-A947-70E740481C1C}">
+                          <a14:useLocalDpi xmlns:a14="http://schemas.microsoft.com/office/drawing/2010/main" val="0"/>
+                        </a:ext>
+                      </a:extLst>
+                    </a:blip>
+                    <a:srcRect/>
+                    <a:stretch>
+                      <a:fillRect/>
+                    </a:stretch>
+                  </pic:blipFill>
+                  <pic:spPr bwMode="auto">
+                    <a:xfrm>
+                      <a:off x="0" y="0"/>
+                      <a:ext cx="6645910" cy="4984750"/>
+                    </a:xfrm>
+                    <a:prstGeom prst="rect">
+                      <a:avLst/>
+                    </a:prstGeom>
+                    <a:noFill/>
+                    <a:ln>
+                      <a:noFill/>
+                    </a:ln>
+                  </pic:spPr>
+                </pic:pic>
+              </a:graphicData>
+            </a:graphic>
+          </wp:inline>
+        </w:drawing>
+      </w:r>
+    </w:p>
+    <w:p>
+      <w:pPr>
+        <w:rPr>
+          <w:i/>
+          <w:iCs/>
+          <w:u w:val="single"/>
+        </w:rPr>
+      </w:pPr>
+      <w:r>
+        <w:rPr>
+          <w:i/>
+          <w:iCs/>
+          <w:u w:val="single"/>
+        </w:rPr>
+        <w:lastRenderedPageBreak/>
+        <w:t xml:space="preserve">Efficient </w:t>
+      </w:r>
+      <w:r>
+        <w:rPr>
+          <w:i/>
+          <w:iCs/>
+          <w:u w:val="single"/>
+        </w:rPr>
+        <w:t>Approach-6</w:t>
+      </w:r>
+    </w:p>
+    <w:p>
+      <w:r>
+        <w:t>Maintain two pointers head1 and head2 initialized at the head of list1 and list2, respectively. Then let them both traverse through the lists, one node at a time. First calculate the length of two lists and find the difference. Then start from the longer list at the diff offset, iterate though 2 lists and find the node.</w:t>
+      </w:r>
+    </w:p>
+    <w:p>
+      <w:pPr>
+        <w:pStyle w:val="ListParagraph"/>
+        <w:numPr>
+          <w:ilvl w:val="0"/>
+          <w:numId w:val="4"/>
+        </w:numPr>
+      </w:pPr>
+      <w:r>
+        <w:t xml:space="preserve">Find lengths (L1 and L2) of both lists – O(n) + O(m) = </w:t>
+      </w:r>
+      <w:proofErr w:type="gramStart"/>
+      <w:r>
+        <w:t>O(</w:t>
+      </w:r>
+      <w:proofErr w:type="gramEnd"/>
+      <w:r>
+        <w:t>max(m, n))</w:t>
+      </w:r>
+    </w:p>
+    <w:p>
+      <w:pPr>
+        <w:pStyle w:val="ListParagraph"/>
+        <w:numPr>
+          <w:ilvl w:val="0"/>
+          <w:numId w:val="4"/>
+        </w:numPr>
+      </w:pPr>
+      <w:r>
+        <w:t xml:space="preserve">Take the difference d of the length – </w:t>
+      </w:r>
+      <w:proofErr w:type="gramStart"/>
+      <w:r>
+        <w:t>O(</w:t>
+      </w:r>
+      <w:proofErr w:type="gramEnd"/>
+      <w:r>
+        <w:t>1)</w:t>
+      </w:r>
+    </w:p>
+    <w:p>
+      <w:pPr>
+        <w:pStyle w:val="ListParagraph"/>
+        <w:numPr>
+          <w:ilvl w:val="0"/>
+          <w:numId w:val="4"/>
+        </w:numPr>
+      </w:pPr>
+      <w:r>
+        <w:t>Make d steps in longer list – O(d)</w:t>
+      </w:r>
+    </w:p>
+    <w:p>
+      <w:pPr>
+        <w:pStyle w:val="ListParagraph"/>
+        <w:numPr>
+          <w:ilvl w:val="0"/>
+          <w:numId w:val="4"/>
+        </w:numPr>
+      </w:pPr>
+      <w:r>
+        <w:t xml:space="preserve">Step in both lists in parallel until links to next node match – </w:t>
+      </w:r>
+      <w:proofErr w:type="gramStart"/>
+      <w:r>
+        <w:t>O(</w:t>
+      </w:r>
+      <w:proofErr w:type="gramEnd"/>
+      <w:r>
+        <w:t>min(m, n))</w:t>
+      </w:r>
+    </w:p>
+    <w:p>
+      <w:r>
+        <w:t xml:space="preserve">Time Complexity: </w:t>
+      </w:r>
+      <w:proofErr w:type="gramStart"/>
+      <w:r>
+        <w:t>O(</w:t>
+      </w:r>
+      <w:proofErr w:type="gramEnd"/>
+      <w:r>
+        <w:t>max(m, n))</w:t>
+      </w:r>
+    </w:p>
+    <w:p>
+      <w:r>
+        <w:t xml:space="preserve">Space Complexity: </w:t>
+      </w:r>
+      <w:proofErr w:type="gramStart"/>
+      <w:r>
+        <w:t>O(</w:t>
+      </w:r>
+      <w:proofErr w:type="gramEnd"/>
+      <w:r>
+        <w:t>1)</w:t>
+      </w:r>
+    </w:p>
+    <w:p/>
+    <w:p>
+      <w:pPr>
+        <w:rPr>
+          <w:b/>
+          <w:bCs/>
+          <w:sz w:val="24"/>
+          <w:szCs w:val="24"/>
+        </w:rPr>
+      </w:pPr>
+      <w:r>
+        <w:rPr>
+          <w:b/>
+          <w:bCs/>
+          <w:sz w:val="24"/>
+          <w:szCs w:val="24"/>
+        </w:rPr>
+        <w:t>Middle of the linked list</w:t>
+      </w:r>
+    </w:p>
+    <w:p>
+      <w:pPr>
+        <w:rPr>
+          <w:i/>
+          <w:iCs/>
+          <w:u w:val="single"/>
+        </w:rPr>
+      </w:pPr>
+      <w:r>
+        <w:rPr>
+          <w:i/>
+          <w:iCs/>
+          <w:u w:val="single"/>
+        </w:rPr>
+        <w:t>Approach – 1</w:t>
+      </w:r>
+    </w:p>
+    <w:p>
+      <w:r>
+        <w:t>For each of the node, count how many nodes are there in the list, and see whether it is middle node of the list.</w:t>
+      </w:r>
+    </w:p>
+    <w:p>
+      <w:r>
+        <w:t>Time Complexity: O(n</w:t>
+      </w:r>
+      <w:r>
+        <w:rPr>
+          <w:vertAlign w:val="superscript"/>
+        </w:rPr>
+        <w:t>2</w:t>
+      </w:r>
+      <w:r>
+        <w:t>)</w:t>
+      </w:r>
+    </w:p>
+    <w:p>
+      <w:r>
+        <w:t xml:space="preserve">Space Complexity: </w:t>
+      </w:r>
+      <w:proofErr w:type="gramStart"/>
+      <w:r>
+        <w:t>O(</w:t>
+      </w:r>
+      <w:proofErr w:type="gramEnd"/>
+      <w:r>
+        <w:t>1)</w:t>
+      </w:r>
+    </w:p>
+    <w:p/>
+    <w:p>
+      <w:pPr>
+        <w:rPr>
+          <w:i/>
+          <w:iCs/>
+          <w:u w:val="single"/>
+        </w:rPr>
+      </w:pPr>
+      <w:r>
+        <w:rPr>
+          <w:i/>
+          <w:iCs/>
+          <w:u w:val="single"/>
+        </w:rPr>
+        <w:t xml:space="preserve">Approach </w:t>
+      </w:r>
+      <w:r>
+        <w:rPr>
+          <w:i/>
+          <w:iCs/>
+          <w:u w:val="single"/>
+        </w:rPr>
+        <w:t>–</w:t>
+      </w:r>
+      <w:r>
+        <w:rPr>
+          <w:i/>
+          <w:iCs/>
+          <w:u w:val="single"/>
+        </w:rPr>
+        <w:t xml:space="preserve"> 2</w:t>
+      </w:r>
+    </w:p>
+    <w:p>
+      <w:r>
+        <w:t xml:space="preserve">Traverse the list and find the length of the list. After finding the length, again scan the list and locate n/2 node from the beginning. </w:t>
+      </w:r>
+    </w:p>
+    <w:p>
+      <w:r>
+        <w:t>Time Complexity: O(n) = Time for finding the length of the list + Time for locating middle node</w:t>
+      </w:r>
+    </w:p>
+    <w:p>
+      <w:r>
+        <w:t xml:space="preserve">Space Complexity: </w:t>
+      </w:r>
+      <w:proofErr w:type="gramStart"/>
+      <w:r>
+        <w:t>O(</w:t>
+      </w:r>
+      <w:proofErr w:type="gramEnd"/>
+      <w:r>
+        <w:t>1)</w:t>
+      </w:r>
+    </w:p>
+    <w:p/>
+    <w:p>
+      <w:pPr>
+        <w:rPr>
+          <w:i/>
+          <w:iCs/>
+          <w:u w:val="single"/>
+        </w:rPr>
+      </w:pPr>
+      <w:r>
+        <w:rPr>
+          <w:i/>
+          <w:iCs/>
+          <w:u w:val="single"/>
+        </w:rPr>
+        <w:t>Approach – 3</w:t>
+      </w:r>
+    </w:p>
+    <w:p>
+      <w:pPr>
+        <w:rPr>
+          <w:b/>
+          <w:bCs/>
+        </w:rPr>
+      </w:pPr>
+      <w:r>
+        <w:rPr>
+          <w:b/>
+          <w:bCs/>
+        </w:rPr>
+        <w:t>Hash</w:t>
+      </w:r>
+      <w:r>
+        <w:rPr>
+          <w:b/>
+          <w:bCs/>
+        </w:rPr>
+        <w:t xml:space="preserve"> </w:t>
+      </w:r>
+      <w:r>
+        <w:rPr>
+          <w:b/>
+          <w:bCs/>
+        </w:rPr>
+        <w:t>table</w:t>
+      </w:r>
+    </w:p>
+    <w:p>
+      <w:pPr>
+        <w:rPr>
+          <w:b/>
+          <w:bCs/>
+        </w:rPr>
+      </w:pPr>
       <w:bookmarkStart w:id="0" w:name="_GoBack"/>
       <w:bookmarkEnd w:id="0"/>
     </w:p>
-    <w:p/>
-    <w:p/>
     <w:sectPr>
       <w:type w:val="continuous"/>
       <w:pgSz w:w="11906" w:h="16838"/>
@@ -1289,6 +2056,119 @@
     </w:lvl>
   </w:abstractNum>
   <w:abstractNum w:abstractNumId="1" w15:restartNumberingAfterBreak="0">
+    <w:nsid w:val="4E571CA4"/>
+    <w:multiLevelType w:val="hybridMultilevel"/>
+    <w:tmpl w:val="090EBFCC"/>
+    <w:lvl w:ilvl="0" w:tplc="0C090001">
+      <w:start w:val="1"/>
+      <w:numFmt w:val="bullet"/>
+      <w:lvlText w:val=""/>
+      <w:lvlJc w:val="left"/>
+      <w:pPr>
+        <w:ind w:left="720" w:hanging="360"/>
+      </w:pPr>
+      <w:rPr>
+        <w:rFonts w:ascii="Symbol" w:hAnsi="Symbol" w:hint="default"/>
+      </w:rPr>
+    </w:lvl>
+    <w:lvl w:ilvl="1" w:tplc="0C090003" w:tentative="1">
+      <w:start w:val="1"/>
+      <w:numFmt w:val="bullet"/>
+      <w:lvlText w:val="o"/>
+      <w:lvlJc w:val="left"/>
+      <w:pPr>
+        <w:ind w:left="1440" w:hanging="360"/>
+      </w:pPr>
+      <w:rPr>
+        <w:rFonts w:ascii="Courier New" w:hAnsi="Courier New" w:cs="Courier New" w:hint="default"/>
+      </w:rPr>
+    </w:lvl>
+    <w:lvl w:ilvl="2" w:tplc="0C090005" w:tentative="1">
+      <w:start w:val="1"/>
+      <w:numFmt w:val="bullet"/>
+      <w:lvlText w:val=""/>
+      <w:lvlJc w:val="left"/>
+      <w:pPr>
+        <w:ind w:left="2160" w:hanging="360"/>
+      </w:pPr>
+      <w:rPr>
+        <w:rFonts w:ascii="Wingdings" w:hAnsi="Wingdings" w:hint="default"/>
+      </w:rPr>
+    </w:lvl>
+    <w:lvl w:ilvl="3" w:tplc="0C090001" w:tentative="1">
+      <w:start w:val="1"/>
+      <w:numFmt w:val="bullet"/>
+      <w:lvlText w:val=""/>
+      <w:lvlJc w:val="left"/>
+      <w:pPr>
+        <w:ind w:left="2880" w:hanging="360"/>
+      </w:pPr>
+      <w:rPr>
+        <w:rFonts w:ascii="Symbol" w:hAnsi="Symbol" w:hint="default"/>
+      </w:rPr>
+    </w:lvl>
+    <w:lvl w:ilvl="4" w:tplc="0C090003" w:tentative="1">
+      <w:start w:val="1"/>
+      <w:numFmt w:val="bullet"/>
+      <w:lvlText w:val="o"/>
+      <w:lvlJc w:val="left"/>
+      <w:pPr>
+        <w:ind w:left="3600" w:hanging="360"/>
+      </w:pPr>
+      <w:rPr>
+        <w:rFonts w:ascii="Courier New" w:hAnsi="Courier New" w:cs="Courier New" w:hint="default"/>
+      </w:rPr>
+    </w:lvl>
+    <w:lvl w:ilvl="5" w:tplc="0C090005" w:tentative="1">
+      <w:start w:val="1"/>
+      <w:numFmt w:val="bullet"/>
+      <w:lvlText w:val=""/>
+      <w:lvlJc w:val="left"/>
+      <w:pPr>
+        <w:ind w:left="4320" w:hanging="360"/>
+      </w:pPr>
+      <w:rPr>
+        <w:rFonts w:ascii="Wingdings" w:hAnsi="Wingdings" w:hint="default"/>
+      </w:rPr>
+    </w:lvl>
+    <w:lvl w:ilvl="6" w:tplc="0C090001" w:tentative="1">
+      <w:start w:val="1"/>
+      <w:numFmt w:val="bullet"/>
+      <w:lvlText w:val=""/>
+      <w:lvlJc w:val="left"/>
+      <w:pPr>
+        <w:ind w:left="5040" w:hanging="360"/>
+      </w:pPr>
+      <w:rPr>
+        <w:rFonts w:ascii="Symbol" w:hAnsi="Symbol" w:hint="default"/>
+      </w:rPr>
+    </w:lvl>
+    <w:lvl w:ilvl="7" w:tplc="0C090003" w:tentative="1">
+      <w:start w:val="1"/>
+      <w:numFmt w:val="bullet"/>
+      <w:lvlText w:val="o"/>
+      <w:lvlJc w:val="left"/>
+      <w:pPr>
+        <w:ind w:left="5760" w:hanging="360"/>
+      </w:pPr>
+      <w:rPr>
+        <w:rFonts w:ascii="Courier New" w:hAnsi="Courier New" w:cs="Courier New" w:hint="default"/>
+      </w:rPr>
+    </w:lvl>
+    <w:lvl w:ilvl="8" w:tplc="0C090005" w:tentative="1">
+      <w:start w:val="1"/>
+      <w:numFmt w:val="bullet"/>
+      <w:lvlText w:val=""/>
+      <w:lvlJc w:val="left"/>
+      <w:pPr>
+        <w:ind w:left="6480" w:hanging="360"/>
+      </w:pPr>
+      <w:rPr>
+        <w:rFonts w:ascii="Wingdings" w:hAnsi="Wingdings" w:hint="default"/>
+      </w:rPr>
+    </w:lvl>
+  </w:abstractNum>
+  <w:abstractNum w:abstractNumId="2" w15:restartNumberingAfterBreak="0">
     <w:nsid w:val="61913DBD"/>
     <w:multiLevelType w:val="hybridMultilevel"/>
     <w:tmpl w:val="36DC0374"/>
@@ -1401,7 +2281,7 @@
       </w:rPr>
     </w:lvl>
   </w:abstractNum>
-  <w:abstractNum w:abstractNumId="2" w15:restartNumberingAfterBreak="0">
+  <w:abstractNum w:abstractNumId="3" w15:restartNumberingAfterBreak="0">
     <w:nsid w:val="7C633A4E"/>
     <w:multiLevelType w:val="hybridMultilevel"/>
     <w:tmpl w:val="151E8CCA"/>
@@ -1491,10 +2371,13 @@
     <w:abstractNumId w:val="0"/>
   </w:num>
   <w:num w:numId="2">
-    <w:abstractNumId w:val="1"/>
+    <w:abstractNumId w:val="2"/>
   </w:num>
   <w:num w:numId="3">
-    <w:abstractNumId w:val="2"/>
+    <w:abstractNumId w:val="3"/>
+  </w:num>
+  <w:num w:numId="4">
+    <w:abstractNumId w:val="1"/>
   </w:num>
 </w:numbering>
 </file>
@@ -2243,7 +3126,7 @@
 </file>
 
 <file path=customXml/itemProps1.xml><?xml version="1.0" encoding="utf-8"?>
-<ds:datastoreItem xmlns:ds="http://schemas.openxmlformats.org/officeDocument/2006/customXml" ds:itemID="{E9628D22-1580-40A9-A2BD-D1C03828E5C8}">
+<ds:datastoreItem xmlns:ds="http://schemas.openxmlformats.org/officeDocument/2006/customXml" ds:itemID="{7EF3CD1D-08F2-4FE6-988A-AFEAE1C11E34}">
   <ds:schemaRefs>
     <ds:schemaRef ds:uri="http://schemas.openxmlformats.org/officeDocument/2006/bibliography"/>
   </ds:schemaRefs>

</xml_diff>

<commit_message>
Added questions on Linked Lists
</commit_message>
<xml_diff>
--- a/notes/Linked list.docx
+++ b/notes/Linked list.docx
@@ -1182,8 +1182,55 @@
           <w:sz w:val="24"/>
           <w:szCs w:val="24"/>
         </w:rPr>
-        <w:t xml:space="preserve"> and find the </w:t>
-      </w:r>
+        <w:t xml:space="preserve"> and find the length of loop if exist</w:t>
+      </w:r>
+    </w:p>
+    <w:p>
+      <w:pPr>
+        <w:rPr>
+          <w:i/>
+          <w:iCs/>
+        </w:rPr>
+      </w:pPr>
+      <w:r>
+        <w:rPr>
+          <w:i/>
+          <w:iCs/>
+        </w:rPr>
+        <w:t>Approach-1</w:t>
+      </w:r>
+    </w:p>
+    <w:p>
+      <w:r>
+        <w:t>After detecting the loop in linked list, keep the slow as it is. The fast keeps on moving until it again comes back to slow. While moving fast, use a counter variable which increments at the rate of 1.</w:t>
+      </w:r>
+    </w:p>
+    <w:p>
+      <w:r>
+        <w:t>Time Complexity: O(n)</w:t>
+      </w:r>
+    </w:p>
+    <w:p>
+      <w:r>
+        <w:t xml:space="preserve">Space Complexity: </w:t>
+      </w:r>
+      <w:proofErr w:type="gramStart"/>
+      <w:r>
+        <w:t>O(</w:t>
+      </w:r>
+      <w:proofErr w:type="gramEnd"/>
+      <w:r>
+        <w:t>1)</w:t>
+      </w:r>
+    </w:p>
+    <w:p/>
+    <w:p>
+      <w:pPr>
+        <w:rPr>
+          <w:b/>
+          <w:bCs/>
+        </w:rPr>
+      </w:pPr>
       <w:r>
         <w:rPr>
           <w:b/>
@@ -1191,198 +1238,136 @@
           <w:sz w:val="24"/>
           <w:szCs w:val="24"/>
         </w:rPr>
-        <w:t>length of loop if exist</w:t>
-      </w:r>
-    </w:p>
-    <w:p>
-      <w:pPr>
-        <w:rPr>
-          <w:i/>
-          <w:iCs/>
-        </w:rPr>
-      </w:pPr>
-      <w:r>
-        <w:rPr>
-          <w:i/>
-          <w:iCs/>
-        </w:rPr>
-        <w:t>Approach-1</w:t>
-      </w:r>
-    </w:p>
-    <w:p>
-      <w:r>
-        <w:t>After detecting the loop in linked list, keep the slow as it is. The fast keeps on moving until it again comes back to slow. While moving fast, use a counter variable which increments at the rate of 1.</w:t>
-      </w:r>
-    </w:p>
-    <w:p>
-      <w:r>
-        <w:t>Time Complexity: O(n)</w:t>
-      </w:r>
-    </w:p>
-    <w:p>
-      <w:r>
-        <w:t xml:space="preserve">Space Complexity: </w:t>
-      </w:r>
-      <w:proofErr w:type="gramStart"/>
-      <w:r>
-        <w:t>O(</w:t>
-      </w:r>
-      <w:proofErr w:type="gramEnd"/>
-      <w:r>
-        <w:t>1)</w:t>
+        <w:t>Insert a node in sorted linked list</w:t>
+      </w:r>
+    </w:p>
+    <w:p>
+      <w:r>
+        <w:t xml:space="preserve">Traverse the list and find a position </w:t>
+      </w:r>
+      <w:r>
+        <w:t>for the element and insert it.</w:t>
       </w:r>
     </w:p>
     <w:p/>
     <w:p>
       <w:pPr>
-        <w:rPr>
-          <w:b/>
-          <w:bCs/>
-        </w:rPr>
-      </w:pPr>
-      <w:r>
         <w:rPr>
           <w:b/>
           <w:bCs/>
           <w:sz w:val="24"/>
           <w:szCs w:val="24"/>
         </w:rPr>
-        <w:t>Insert a node in sorted linked list</w:t>
-      </w:r>
-    </w:p>
-    <w:p>
-      <w:r>
-        <w:t xml:space="preserve">Traverse the list and find a position </w:t>
-      </w:r>
-      <w:r>
-        <w:t>for the element and insert it.</w:t>
-      </w:r>
-    </w:p>
-    <w:p/>
-    <w:p>
-      <w:pPr>
+      </w:pPr>
+      <w:r>
         <w:rPr>
           <w:b/>
           <w:bCs/>
           <w:sz w:val="24"/>
           <w:szCs w:val="24"/>
         </w:rPr>
-      </w:pPr>
-      <w:r>
+        <w:t>Reverse a linked list</w:t>
+      </w:r>
+    </w:p>
+    <w:p>
+      <w:r>
+        <w:rPr>
+          <w:i/>
+          <w:iCs/>
+        </w:rPr>
+        <w:t>Iterative version</w:t>
+      </w:r>
+      <w:r>
+        <w:t xml:space="preserve">: </w:t>
+      </w:r>
+    </w:p>
+    <w:p>
+      <w:r>
+        <w:t>W</w:t>
+      </w:r>
+      <w:r>
+        <w:t>hile traversing the list, change the current node’s next pointer to its previous element. Since a node doesn’t have reference to its previous node, we must store its previous element beforehand. We also need another pointer to store the next node before changing the reference. Use three pointers “past”, “present” and “future” to keep track of previous, current and next node during linked list reversal.</w:t>
+      </w:r>
+    </w:p>
+    <w:p>
+      <w:r>
+        <w:t>Time Complexity: O(n)</w:t>
+      </w:r>
+    </w:p>
+    <w:p>
+      <w:r>
+        <w:t xml:space="preserve">Space Complexity: </w:t>
+      </w:r>
+      <w:proofErr w:type="gramStart"/>
+      <w:r>
+        <w:t>O(</w:t>
+      </w:r>
+      <w:proofErr w:type="gramEnd"/>
+      <w:r>
+        <w:t>1)</w:t>
+      </w:r>
+    </w:p>
+    <w:p/>
+    <w:p>
+      <w:r>
+        <w:rPr>
+          <w:i/>
+          <w:iCs/>
+        </w:rPr>
+        <w:t>Recursion</w:t>
+      </w:r>
+      <w:r>
+        <w:rPr>
+          <w:i/>
+          <w:iCs/>
+        </w:rPr>
+        <w:t xml:space="preserve"> version</w:t>
+      </w:r>
+      <w:r>
+        <w:t xml:space="preserve">: </w:t>
+      </w:r>
+    </w:p>
+    <w:p>
+      <w:r>
+        <w:t>Divide the list in two parts – first node and rest of the linked list.</w:t>
+      </w:r>
+    </w:p>
+    <w:p>
+      <w:r>
+        <w:t>Time Complexity: O(n)</w:t>
+      </w:r>
+    </w:p>
+    <w:p>
+      <w:r>
+        <w:t>Space Complexity: O(</w:t>
+      </w:r>
+      <w:r>
+        <w:t>n</w:t>
+      </w:r>
+      <w:r>
+        <w:t>)</w:t>
+      </w:r>
+      <w:r>
+        <w:t>, the extra space comes from implicit stack space due to recursion. The recursion could go up to n level.</w:t>
+      </w:r>
+    </w:p>
+    <w:p/>
+    <w:p>
+      <w:pPr>
         <w:rPr>
           <w:b/>
           <w:bCs/>
           <w:sz w:val="24"/>
           <w:szCs w:val="24"/>
         </w:rPr>
-        <w:t>Reverse a linked list</w:t>
-      </w:r>
-    </w:p>
-    <w:p>
-      <w:r>
-        <w:rPr>
-          <w:i/>
-          <w:iCs/>
-        </w:rPr>
-        <w:t>Iterative version</w:t>
-      </w:r>
-      <w:r>
-        <w:t xml:space="preserve">: </w:t>
-      </w:r>
-    </w:p>
-    <w:p>
-      <w:r>
-        <w:t>W</w:t>
-      </w:r>
-      <w:r>
-        <w:t>hile traversing the list, change the current node’s next pointer to its previous element. Since a node doesn’t have reference to its previous node, we must store its previous element beforehand. We also need another pointer to store the next node before changing the reference. Use three pointers “past”, “present” and “future” to keep track of previous, current and next node during linked list reversal.</w:t>
-      </w:r>
-    </w:p>
-    <w:p>
-      <w:r>
-        <w:t>Time Complexity: O(n)</w:t>
-      </w:r>
-    </w:p>
-    <w:p>
-      <w:r>
-        <w:t>Space</w:t>
-      </w:r>
-      <w:r>
-        <w:t xml:space="preserve"> Complexity: </w:t>
-      </w:r>
-      <w:proofErr w:type="gramStart"/>
-      <w:r>
-        <w:t>O(</w:t>
-      </w:r>
-      <w:proofErr w:type="gramEnd"/>
-      <w:r>
-        <w:t>1</w:t>
-      </w:r>
-      <w:r>
-        <w:t>)</w:t>
-      </w:r>
-    </w:p>
-    <w:p/>
-    <w:p>
-      <w:r>
-        <w:rPr>
-          <w:i/>
-          <w:iCs/>
-        </w:rPr>
-        <w:t>Recursion</w:t>
-      </w:r>
-      <w:r>
-        <w:rPr>
-          <w:i/>
-          <w:iCs/>
-        </w:rPr>
-        <w:t xml:space="preserve"> version</w:t>
-      </w:r>
-      <w:r>
-        <w:t xml:space="preserve">: </w:t>
-      </w:r>
-    </w:p>
-    <w:p>
-      <w:r>
-        <w:t>Divide the list in two parts – first node and rest of the linked list.</w:t>
-      </w:r>
-    </w:p>
-    <w:p>
-      <w:r>
-        <w:t>Time Complexity: O(n)</w:t>
-      </w:r>
-    </w:p>
-    <w:p>
-      <w:r>
-        <w:t>Space Complexity: O(</w:t>
-      </w:r>
-      <w:r>
-        <w:t>n</w:t>
-      </w:r>
-      <w:r>
-        <w:t>)</w:t>
-      </w:r>
-      <w:r>
-        <w:t>, the extra space comes from implicit stack space due to recursion. The recursion could go up to n level.</w:t>
-      </w:r>
-    </w:p>
-    <w:p/>
-    <w:p>
-      <w:pPr>
+      </w:pPr>
+      <w:r>
         <w:rPr>
           <w:b/>
           <w:bCs/>
           <w:sz w:val="24"/>
           <w:szCs w:val="24"/>
         </w:rPr>
-      </w:pPr>
-      <w:r>
-        <w:rPr>
-          <w:b/>
-          <w:bCs/>
-          <w:sz w:val="24"/>
-          <w:szCs w:val="24"/>
-        </w:rPr>
         <w:t xml:space="preserve">Two linked list with m nodes and n nodes before it reaches at some point and become a single linked list (m and n maybe m=n, m&lt;n or m&gt;n) </w:t>
       </w:r>
     </w:p>
@@ -1508,13 +1493,7 @@
     </w:p>
     <w:p>
       <w:r>
-        <w:t xml:space="preserve">Time Complexity: </w:t>
-      </w:r>
-      <w:r>
-        <w:t>O(m)+O(n)</w:t>
-      </w:r>
-      <w:r>
-        <w:t xml:space="preserve"> = Time for creating hash table + Time for scanning the second list</w:t>
+        <w:t>Time Complexity: O(m)+O(n) = Time for creating hash table + Time for scanning the second list</w:t>
       </w:r>
     </w:p>
     <w:p>
@@ -1920,12 +1899,162 @@
       </w:r>
     </w:p>
     <w:p>
-      <w:pPr>
-        <w:rPr>
-          <w:b/>
-          <w:bCs/>
-        </w:rPr>
-      </w:pPr>
+      <w:r>
+        <w:t xml:space="preserve">Time Complexity: O(n) = </w:t>
+      </w:r>
+      <w:r>
+        <w:t>Time for creating hash table</w:t>
+      </w:r>
+    </w:p>
+    <w:p>
+      <w:r>
+        <w:t>Space Complexity: O(</w:t>
+      </w:r>
+      <w:r>
+        <w:t>n</w:t>
+      </w:r>
+      <w:r>
+        <w:t>)</w:t>
+      </w:r>
+      <w:r>
+        <w:t xml:space="preserve"> = Since we need to create a hash table of size n</w:t>
+      </w:r>
+    </w:p>
+    <w:p>
+      <w:pPr>
+        <w:rPr>
+          <w:i/>
+          <w:iCs/>
+          <w:u w:val="single"/>
+        </w:rPr>
+      </w:pPr>
+    </w:p>
+    <w:p>
+      <w:pPr>
+        <w:rPr>
+          <w:i/>
+          <w:iCs/>
+          <w:u w:val="single"/>
+        </w:rPr>
+      </w:pPr>
+      <w:r>
+        <w:rPr>
+          <w:i/>
+          <w:iCs/>
+          <w:u w:val="single"/>
+        </w:rPr>
+        <w:t>Efficient approach - 4</w:t>
+      </w:r>
+    </w:p>
+    <w:p>
+      <w:r>
+        <w:t xml:space="preserve">Use </w:t>
+      </w:r>
+      <w:r>
+        <w:rPr>
+          <w:b/>
+          <w:bCs/>
+        </w:rPr>
+        <w:t>two pointers.</w:t>
+      </w:r>
+      <w:r>
+        <w:t xml:space="preserve"> Move one pointer at twice the speed of the second. When the first pointer reaches the end of the list, the second pointer will be pointing to the middle node. When traversing the list with a pointer slow, make another pointer fast that traverses twice as fast. </w:t>
+      </w:r>
+      <w:proofErr w:type="gramStart"/>
+      <w:r>
+        <w:t>When  fast</w:t>
+      </w:r>
+      <w:proofErr w:type="gramEnd"/>
+      <w:r>
+        <w:t xml:space="preserve"> reaches the end of the list, show must be in the middle.</w:t>
+      </w:r>
+    </w:p>
+    <w:p/>
+    <w:p/>
+    <w:p>
+      <w:pPr>
+        <w:rPr>
+          <w:b/>
+          <w:bCs/>
+          <w:sz w:val="24"/>
+          <w:szCs w:val="24"/>
+        </w:rPr>
+      </w:pPr>
+      <w:r>
+        <w:rPr>
+          <w:b/>
+          <w:bCs/>
+          <w:sz w:val="24"/>
+          <w:szCs w:val="24"/>
+        </w:rPr>
+        <w:lastRenderedPageBreak/>
+        <w:t>Reverse Linked List Print</w:t>
+      </w:r>
+    </w:p>
+    <w:p>
+      <w:r>
+        <w:t>Traverse recursively till the end of the linked list. While coming back, start printing the elements</w:t>
+      </w:r>
+    </w:p>
+    <w:p/>
+    <w:p>
+      <w:pPr>
+        <w:rPr>
+          <w:b/>
+          <w:bCs/>
+          <w:sz w:val="24"/>
+          <w:szCs w:val="24"/>
+        </w:rPr>
+      </w:pPr>
+      <w:r>
+        <w:rPr>
+          <w:b/>
+          <w:bCs/>
+          <w:sz w:val="24"/>
+          <w:szCs w:val="24"/>
+        </w:rPr>
+        <w:t>Linked List length even or odd</w:t>
+      </w:r>
+    </w:p>
+    <w:p>
+      <w:r>
+        <w:t>Use a 2x pointer. Take a pointer that moves at two nodes at a time. At the end, if the length is even, then the pointer will be NULL; otherwise it will point to the last node.</w:t>
+      </w:r>
+    </w:p>
+    <w:p/>
+    <w:p>
+      <w:pPr>
+        <w:rPr>
+          <w:b/>
+          <w:bCs/>
+          <w:sz w:val="24"/>
+          <w:szCs w:val="24"/>
+        </w:rPr>
+      </w:pPr>
+      <w:r>
+        <w:rPr>
+          <w:b/>
+          <w:bCs/>
+          <w:sz w:val="24"/>
+          <w:szCs w:val="24"/>
+        </w:rPr>
+        <w:t>XOR List</w:t>
+      </w:r>
+    </w:p>
+    <w:p>
+      <w:r>
+        <w:t>It is also known as Memory efficient linked list. If the head of a linked list is pointing to kth element, then XOR list is used to get the elements before kth element.</w:t>
+      </w:r>
+    </w:p>
+    <w:p>
+      <w:pPr>
+        <w:rPr>
+          <w:b/>
+          <w:bCs/>
+        </w:rPr>
+      </w:pPr>
+    </w:p>
+    <w:p>
       <w:bookmarkStart w:id="0" w:name="_GoBack"/>
       <w:bookmarkEnd w:id="0"/>
     </w:p>
@@ -3126,7 +3255,7 @@
 </file>
 
 <file path=customXml/itemProps1.xml><?xml version="1.0" encoding="utf-8"?>
-<ds:datastoreItem xmlns:ds="http://schemas.openxmlformats.org/officeDocument/2006/customXml" ds:itemID="{7EF3CD1D-08F2-4FE6-988A-AFEAE1C11E34}">
+<ds:datastoreItem xmlns:ds="http://schemas.openxmlformats.org/officeDocument/2006/customXml" ds:itemID="{3F17F062-36B7-4311-A48E-5FCB4C6F9D62}">
   <ds:schemaRefs>
     <ds:schemaRef ds:uri="http://schemas.openxmlformats.org/officeDocument/2006/bibliography"/>
   </ds:schemaRefs>

</xml_diff>

<commit_message>
Leetcode questions linked list
</commit_message>
<xml_diff>
--- a/notes/Linked list.docx
+++ b/notes/Linked list.docx
@@ -3,6 +3,11 @@
 <w:document xmlns:wpc="http://schemas.microsoft.com/office/word/2010/wordprocessingCanvas" xmlns:cx="http://schemas.microsoft.com/office/drawing/2014/chartex" xmlns:cx1="http://schemas.microsoft.com/office/drawing/2015/9/8/chartex" xmlns:cx2="http://schemas.microsoft.com/office/drawing/2015/10/21/chartex" xmlns:cx3="http://schemas.microsoft.com/office/drawing/2016/5/9/chartex" xmlns:cx4="http://schemas.microsoft.com/office/drawing/2016/5/10/chartex" xmlns:cx5="http://schemas.microsoft.com/office/drawing/2016/5/11/chartex" xmlns:cx6="http://schemas.microsoft.com/office/drawing/2016/5/12/chartex" xmlns:cx7="http://schemas.microsoft.com/office/drawing/2016/5/13/chartex" xmlns:cx8="http://schemas.microsoft.com/office/drawing/2016/5/14/chartex" xmlns:mc="http://schemas.openxmlformats.org/markup-compatibility/2006" xmlns:aink="http://schemas.microsoft.com/office/drawing/2016/ink" xmlns:am3d="http://schemas.microsoft.com/office/drawing/2017/model3d" xmlns:o="urn:schemas-microsoft-com:office:office" xmlns:r="http://schemas.openxmlformats.org/officeDocument/2006/relationships" xmlns:m="http://schemas.openxmlformats.org/officeDocument/2006/math" xmlns:v="urn:schemas-microsoft-com:vml" xmlns:wp14="http://schemas.microsoft.com/office/word/2010/wordprocessingDrawing" xmlns:wp="http://schemas.openxmlformats.org/drawingml/2006/wordprocessingDrawing" xmlns:w10="urn:schemas-microsoft-com:office:word" xmlns:w="http://schemas.openxmlformats.org/wordprocessingml/2006/main" xmlns:w14="http://schemas.microsoft.com/office/word/2010/wordml" xmlns:w15="http://schemas.microsoft.com/office/word/2012/wordml" xmlns:w16cid="http://schemas.microsoft.com/office/word/2016/wordml/cid" xmlns:w16se="http://schemas.microsoft.com/office/word/2015/wordml/symex" xmlns:wpg="http://schemas.microsoft.com/office/word/2010/wordprocessingGroup" xmlns:wpi="http://schemas.microsoft.com/office/word/2010/wordprocessingInk" xmlns:wne="http://schemas.microsoft.com/office/word/2006/wordml" xmlns:wps="http://schemas.microsoft.com/office/word/2010/wordprocessingShape" mc:Ignorable="w14 w15 w16se w16cid wp14">
   <w:body>
     <w:p>
+      <w:pPr>
+        <w:ind w:firstLine="720"/>
+      </w:pPr>
+      <w:bookmarkStart w:id="0" w:name="_GoBack"/>
+      <w:bookmarkEnd w:id="0"/>
       <w:r>
         <w:rPr>
           <w:b/>
@@ -43,6 +48,9 @@
       </w:r>
       <w:r>
         <w:t>, Josephus circle, Random pointer, Odd-even</w:t>
+      </w:r>
+      <w:r>
+        <w:t>, Modular Node</w:t>
       </w:r>
     </w:p>
     <w:p>
@@ -2736,8 +2744,202 @@
     </w:p>
     <w:p/>
     <w:p>
-      <w:bookmarkStart w:id="0" w:name="_GoBack"/>
-      <w:bookmarkEnd w:id="0"/>
+      <w:pPr>
+        <w:rPr>
+          <w:b/>
+          <w:bCs/>
+        </w:rPr>
+      </w:pPr>
+      <w:r>
+        <w:rPr>
+          <w:b/>
+          <w:bCs/>
+        </w:rPr>
+        <w:t xml:space="preserve">Find modular node: </w:t>
+      </w:r>
+      <w:r>
+        <w:t xml:space="preserve">Given a singly linked list, write a function to find the last element from the beginning whose </w:t>
+      </w:r>
+      <w:proofErr w:type="spellStart"/>
+      <w:r>
+        <w:t>n%k</w:t>
+      </w:r>
+      <w:proofErr w:type="spellEnd"/>
+      <w:r>
+        <w:t xml:space="preserve"> = 0, where n is the number of elements in the list and k is an integer constant. For example, if n=19 and k=3 then return 18</w:t>
+      </w:r>
+      <w:r>
+        <w:rPr>
+          <w:vertAlign w:val="superscript"/>
+        </w:rPr>
+        <w:t>th</w:t>
+      </w:r>
+      <w:r>
+        <w:t xml:space="preserve"> node.</w:t>
+      </w:r>
+      <w:r>
+        <w:rPr>
+          <w:b/>
+          <w:bCs/>
+        </w:rPr>
+        <w:t xml:space="preserve"> </w:t>
+      </w:r>
+    </w:p>
+    <w:p>
+      <w:pPr>
+        <w:rPr>
+          <w:i/>
+          <w:iCs/>
+          <w:u w:val="single"/>
+        </w:rPr>
+      </w:pPr>
+      <w:r>
+        <w:rPr>
+          <w:i/>
+          <w:iCs/>
+          <w:u w:val="single"/>
+        </w:rPr>
+        <w:t>Approach-</w:t>
+      </w:r>
+    </w:p>
+    <w:p>
+      <w:pPr>
+        <w:pStyle w:val="ListParagraph"/>
+        <w:numPr>
+          <w:ilvl w:val="0"/>
+          <w:numId w:val="9"/>
+        </w:numPr>
+        <w:rPr>
+          <w:shd w:val="clear" w:color="auto" w:fill="FFFFFF"/>
+        </w:rPr>
+      </w:pPr>
+      <w:r>
+        <w:rPr>
+          <w:shd w:val="clear" w:color="auto" w:fill="FFFFFF"/>
+        </w:rPr>
+        <w:t xml:space="preserve">Take a pointer </w:t>
+      </w:r>
+      <w:proofErr w:type="spellStart"/>
+      <w:r>
+        <w:rPr>
+          <w:shd w:val="clear" w:color="auto" w:fill="FFFFFF"/>
+        </w:rPr>
+        <w:t>modularNode</w:t>
+      </w:r>
+      <w:proofErr w:type="spellEnd"/>
+      <w:r>
+        <w:rPr>
+          <w:shd w:val="clear" w:color="auto" w:fill="FFFFFF"/>
+        </w:rPr>
+        <w:t xml:space="preserve"> and initialize it with NULL. Traverse the linked list.</w:t>
+      </w:r>
+    </w:p>
+    <w:p>
+      <w:pPr>
+        <w:pStyle w:val="ListParagraph"/>
+        <w:numPr>
+          <w:ilvl w:val="0"/>
+          <w:numId w:val="9"/>
+        </w:numPr>
+        <w:rPr>
+          <w:shd w:val="clear" w:color="auto" w:fill="FFFFFF"/>
+        </w:rPr>
+      </w:pPr>
+      <w:r>
+        <w:rPr>
+          <w:shd w:val="clear" w:color="auto" w:fill="FFFFFF"/>
+        </w:rPr>
+        <w:t xml:space="preserve"> For every </w:t>
+      </w:r>
+      <w:proofErr w:type="spellStart"/>
+      <w:r>
+        <w:rPr>
+          <w:shd w:val="clear" w:color="auto" w:fill="FFFFFF"/>
+        </w:rPr>
+        <w:t>i%k</w:t>
+      </w:r>
+      <w:proofErr w:type="spellEnd"/>
+      <w:r>
+        <w:rPr>
+          <w:shd w:val="clear" w:color="auto" w:fill="FFFFFF"/>
+        </w:rPr>
+        <w:t xml:space="preserve">=0, update </w:t>
+      </w:r>
+      <w:proofErr w:type="spellStart"/>
+      <w:r>
+        <w:rPr>
+          <w:shd w:val="clear" w:color="auto" w:fill="FFFFFF"/>
+        </w:rPr>
+        <w:t>modularNode</w:t>
+      </w:r>
+      <w:proofErr w:type="spellEnd"/>
+    </w:p>
+    <w:p>
+      <w:r>
+        <w:t>Time Complexity: O(n)</w:t>
+      </w:r>
+    </w:p>
+    <w:p>
+      <w:r>
+        <w:lastRenderedPageBreak/>
+        <w:t xml:space="preserve">Space Complexity: </w:t>
+      </w:r>
+      <w:proofErr w:type="gramStart"/>
+      <w:r>
+        <w:t>O(</w:t>
+      </w:r>
+      <w:proofErr w:type="gramEnd"/>
+      <w:r>
+        <w:t>1)</w:t>
+      </w:r>
+    </w:p>
+    <w:p/>
+    <w:p>
+      <w:r>
+        <w:rPr>
+          <w:b/>
+          <w:bCs/>
+          <w:sz w:val="24"/>
+          <w:szCs w:val="24"/>
+        </w:rPr>
+        <w:t>Median in an infinite series of integers</w:t>
+      </w:r>
+      <w:r>
+        <w:rPr>
+          <w:b/>
+          <w:bCs/>
+          <w:sz w:val="24"/>
+          <w:szCs w:val="24"/>
+        </w:rPr>
+        <w:t xml:space="preserve"> </w:t>
+      </w:r>
+    </w:p>
+    <w:p>
+      <w:pPr>
+        <w:rPr>
+          <w:b/>
+          <w:bCs/>
+        </w:rPr>
+      </w:pPr>
+      <w:r>
+        <w:rPr>
+          <w:i/>
+          <w:iCs/>
+          <w:u w:val="single"/>
+        </w:rPr>
+        <w:t>Approach</w:t>
+      </w:r>
+    </w:p>
+    <w:p>
+      <w:r>
+        <w:t>Priority Queue and Heap</w:t>
+      </w:r>
+    </w:p>
+    <w:p/>
+    <w:p>
+      <w:r>
+        <w:t xml:space="preserve"> </w:t>
+      </w:r>
     </w:p>
     <w:sectPr>
       <w:type w:val="continuous"/>
@@ -3544,6 +3746,95 @@
     </w:lvl>
   </w:abstractNum>
   <w:abstractNum w:abstractNumId="7" w15:restartNumberingAfterBreak="0">
+    <w:nsid w:val="79102CCC"/>
+    <w:multiLevelType w:val="hybridMultilevel"/>
+    <w:tmpl w:val="45A2AEA0"/>
+    <w:lvl w:ilvl="0" w:tplc="0C09000F">
+      <w:start w:val="1"/>
+      <w:numFmt w:val="decimal"/>
+      <w:lvlText w:val="%1."/>
+      <w:lvlJc w:val="left"/>
+      <w:pPr>
+        <w:ind w:left="720" w:hanging="360"/>
+      </w:pPr>
+      <w:rPr>
+        <w:rFonts w:hint="default"/>
+      </w:rPr>
+    </w:lvl>
+    <w:lvl w:ilvl="1" w:tplc="0C090019" w:tentative="1">
+      <w:start w:val="1"/>
+      <w:numFmt w:val="lowerLetter"/>
+      <w:lvlText w:val="%2."/>
+      <w:lvlJc w:val="left"/>
+      <w:pPr>
+        <w:ind w:left="1440" w:hanging="360"/>
+      </w:pPr>
+    </w:lvl>
+    <w:lvl w:ilvl="2" w:tplc="0C09001B" w:tentative="1">
+      <w:start w:val="1"/>
+      <w:numFmt w:val="lowerRoman"/>
+      <w:lvlText w:val="%3."/>
+      <w:lvlJc w:val="right"/>
+      <w:pPr>
+        <w:ind w:left="2160" w:hanging="180"/>
+      </w:pPr>
+    </w:lvl>
+    <w:lvl w:ilvl="3" w:tplc="0C09000F" w:tentative="1">
+      <w:start w:val="1"/>
+      <w:numFmt w:val="decimal"/>
+      <w:lvlText w:val="%4."/>
+      <w:lvlJc w:val="left"/>
+      <w:pPr>
+        <w:ind w:left="2880" w:hanging="360"/>
+      </w:pPr>
+    </w:lvl>
+    <w:lvl w:ilvl="4" w:tplc="0C090019" w:tentative="1">
+      <w:start w:val="1"/>
+      <w:numFmt w:val="lowerLetter"/>
+      <w:lvlText w:val="%5."/>
+      <w:lvlJc w:val="left"/>
+      <w:pPr>
+        <w:ind w:left="3600" w:hanging="360"/>
+      </w:pPr>
+    </w:lvl>
+    <w:lvl w:ilvl="5" w:tplc="0C09001B" w:tentative="1">
+      <w:start w:val="1"/>
+      <w:numFmt w:val="lowerRoman"/>
+      <w:lvlText w:val="%6."/>
+      <w:lvlJc w:val="right"/>
+      <w:pPr>
+        <w:ind w:left="4320" w:hanging="180"/>
+      </w:pPr>
+    </w:lvl>
+    <w:lvl w:ilvl="6" w:tplc="0C09000F" w:tentative="1">
+      <w:start w:val="1"/>
+      <w:numFmt w:val="decimal"/>
+      <w:lvlText w:val="%7."/>
+      <w:lvlJc w:val="left"/>
+      <w:pPr>
+        <w:ind w:left="5040" w:hanging="360"/>
+      </w:pPr>
+    </w:lvl>
+    <w:lvl w:ilvl="7" w:tplc="0C090019" w:tentative="1">
+      <w:start w:val="1"/>
+      <w:numFmt w:val="lowerLetter"/>
+      <w:lvlText w:val="%8."/>
+      <w:lvlJc w:val="left"/>
+      <w:pPr>
+        <w:ind w:left="5760" w:hanging="360"/>
+      </w:pPr>
+    </w:lvl>
+    <w:lvl w:ilvl="8" w:tplc="0C09001B" w:tentative="1">
+      <w:start w:val="1"/>
+      <w:numFmt w:val="lowerRoman"/>
+      <w:lvlText w:val="%9."/>
+      <w:lvlJc w:val="right"/>
+      <w:pPr>
+        <w:ind w:left="6480" w:hanging="180"/>
+      </w:pPr>
+    </w:lvl>
+  </w:abstractNum>
+  <w:abstractNum w:abstractNumId="8" w15:restartNumberingAfterBreak="0">
     <w:nsid w:val="7C633A4E"/>
     <w:multiLevelType w:val="hybridMultilevel"/>
     <w:tmpl w:val="151E8CCA"/>
@@ -3636,7 +3927,7 @@
     <w:abstractNumId w:val="5"/>
   </w:num>
   <w:num w:numId="3">
-    <w:abstractNumId w:val="7"/>
+    <w:abstractNumId w:val="8"/>
   </w:num>
   <w:num w:numId="4">
     <w:abstractNumId w:val="2"/>
@@ -3652,6 +3943,9 @@
   </w:num>
   <w:num w:numId="8">
     <w:abstractNumId w:val="3"/>
+  </w:num>
+  <w:num w:numId="9">
+    <w:abstractNumId w:val="7"/>
   </w:num>
 </w:numbering>
 </file>
@@ -4400,7 +4694,7 @@
 </file>
 
 <file path=customXml/itemProps1.xml><?xml version="1.0" encoding="utf-8"?>
-<ds:datastoreItem xmlns:ds="http://schemas.openxmlformats.org/officeDocument/2006/customXml" ds:itemID="{47782D14-CA2D-41FE-8601-28B4412CC5D7}">
+<ds:datastoreItem xmlns:ds="http://schemas.openxmlformats.org/officeDocument/2006/customXml" ds:itemID="{B58E33E4-F032-4D22-8017-8A8BC22CA7B4}">
   <ds:schemaRefs>
     <ds:schemaRef ds:uri="http://schemas.openxmlformats.org/officeDocument/2006/bibliography"/>
   </ds:schemaRefs>

</xml_diff>